<commit_message>
3 seperate apps for main, genai and xai - Global SHAP is working
</commit_message>
<xml_diff>
--- a/docs/ANN_CW_15764609.docx
+++ b/docs/ANN_CW_15764609.docx
@@ -2173,15 +2173,7 @@
         <w:t>0.2</w:t>
       </w:r>
       <w:r>
-        <w:t xml:space="preserve">) after </w:t>
-      </w:r>
-      <w:proofErr w:type="gramStart"/>
-      <w:r>
-        <w:t>hidden</w:t>
-      </w:r>
-      <w:proofErr w:type="gramEnd"/>
-      <w:r>
-        <w:t xml:space="preserve"> layers to prevent overfitting.</w:t>
+        <w:t>) after hidden layers to prevent overfitting.</w:t>
       </w:r>
     </w:p>
     <w:p>
@@ -10676,15 +10668,7 @@
         </w:numPr>
       </w:pPr>
       <w:r>
-        <w:t xml:space="preserve">Traditional models </w:t>
-      </w:r>
-      <w:proofErr w:type="gramStart"/>
-      <w:r>
-        <w:t>would require</w:t>
-      </w:r>
-      <w:proofErr w:type="gramEnd"/>
-      <w:r>
-        <w:t xml:space="preserve"> heavy </w:t>
+        <w:t xml:space="preserve">Traditional models would require heavy </w:t>
       </w:r>
       <w:r>
         <w:rPr>
@@ -10722,21 +10706,12 @@
       <w:r>
         <w:t xml:space="preserve">ANN models can handle </w:t>
       </w:r>
-      <w:proofErr w:type="gramStart"/>
-      <w:r>
-        <w:rPr>
-          <w:b/>
-          <w:bCs/>
-        </w:rPr>
-        <w:t>noisy</w:t>
-      </w:r>
-      <w:proofErr w:type="gramEnd"/>
-      <w:r>
-        <w:rPr>
-          <w:b/>
-          <w:bCs/>
-        </w:rPr>
-        <w:t xml:space="preserve"> or imperfect measurements</w:t>
+      <w:r>
+        <w:rPr>
+          <w:b/>
+          <w:bCs/>
+        </w:rPr>
+        <w:t>noisy or imperfect measurements</w:t>
       </w:r>
       <w:r>
         <w:t xml:space="preserve"> better with regularization techniques like </w:t>
@@ -10858,15 +10833,7 @@
         <w:t>state-of-the-art approaches</w:t>
       </w:r>
       <w:r>
-        <w:t xml:space="preserve">, ensuring it remains </w:t>
-      </w:r>
-      <w:proofErr w:type="gramStart"/>
-      <w:r>
-        <w:t>future-proof</w:t>
-      </w:r>
-      <w:proofErr w:type="gramEnd"/>
-      <w:r>
-        <w:t>.</w:t>
+        <w:t>, ensuring it remains future-proof.</w:t>
       </w:r>
     </w:p>
     <w:p/>
@@ -11353,23 +11320,7 @@
           <w:b/>
           <w:bCs/>
         </w:rPr>
-        <w:t xml:space="preserve">6. </w:t>
-      </w:r>
-      <w:proofErr w:type="gramStart"/>
-      <w:r>
-        <w:rPr>
-          <w:b/>
-          <w:bCs/>
-        </w:rPr>
-        <w:t>Future-Proofing</w:t>
-      </w:r>
-      <w:proofErr w:type="gramEnd"/>
-      <w:r>
-        <w:rPr>
-          <w:b/>
-          <w:bCs/>
-        </w:rPr>
-        <w:t xml:space="preserve"> for Advanced Features</w:t>
+        <w:t>6. Future-Proofing for Advanced Features</w:t>
       </w:r>
     </w:p>
     <w:p>
@@ -13302,15 +13253,7 @@
           </w:tcPr>
           <w:p>
             <w:r>
-              <w:t xml:space="preserve">Avoids local </w:t>
-            </w:r>
-            <w:proofErr w:type="gramStart"/>
-            <w:r>
-              <w:t>minima</w:t>
-            </w:r>
-            <w:proofErr w:type="gramEnd"/>
-            <w:r>
-              <w:t xml:space="preserve"> and improves generalization</w:t>
+              <w:t>Avoids local minima and improves generalization</w:t>
             </w:r>
           </w:p>
         </w:tc>
@@ -13703,15 +13646,7 @@
         <w:pStyle w:val="ListParagraph"/>
       </w:pPr>
       <w:r>
-        <w:t xml:space="preserve">Underfitting on the other hand learns too little so it does </w:t>
-      </w:r>
-      <w:proofErr w:type="gramStart"/>
-      <w:r>
-        <w:t>bad</w:t>
-      </w:r>
-      <w:proofErr w:type="gramEnd"/>
-      <w:r>
-        <w:t xml:space="preserve"> with both training and new data.</w:t>
+        <w:t>Underfitting on the other hand learns too little so it does bad with both training and new data.</w:t>
       </w:r>
     </w:p>
     <w:p>
@@ -14010,13 +13945,8 @@
         </w:numPr>
         <w:spacing w:after="0"/>
       </w:pPr>
-      <w:proofErr w:type="gramStart"/>
-      <w:r>
-        <w:t>Can</w:t>
-      </w:r>
-      <w:proofErr w:type="gramEnd"/>
-      <w:r>
-        <w:t xml:space="preserve"> cause </w:t>
+      <w:r>
+        <w:t xml:space="preserve">Can cause </w:t>
       </w:r>
       <w:r>
         <w:rPr>
@@ -14280,15 +14210,7 @@
         <w:t>Simple Explanation:</w:t>
       </w:r>
       <w:r>
-        <w:t xml:space="preserve"> </w:t>
-      </w:r>
-      <w:proofErr w:type="gramStart"/>
-      <w:r>
-        <w:t>Similar to</w:t>
-      </w:r>
-      <w:proofErr w:type="gramEnd"/>
-      <w:r>
-        <w:t xml:space="preserve"> Xavier but with </w:t>
+        <w:t xml:space="preserve"> Similar to Xavier but with </w:t>
       </w:r>
       <w:r>
         <w:rPr>
@@ -14559,15 +14481,7 @@
         <w:spacing w:after="0"/>
       </w:pPr>
       <w:r>
-        <w:t xml:space="preserve">Can sometimes converge </w:t>
-      </w:r>
-      <w:proofErr w:type="gramStart"/>
-      <w:r>
-        <w:t>to</w:t>
-      </w:r>
-      <w:proofErr w:type="gramEnd"/>
-      <w:r>
-        <w:t xml:space="preserve"> a suboptimal solution.</w:t>
+        <w:t>Can sometimes converge to a suboptimal solution.</w:t>
       </w:r>
     </w:p>
     <w:p>
@@ -14827,15 +14741,7 @@
         <w:spacing w:after="0"/>
       </w:pPr>
       <w:r>
-        <w:t xml:space="preserve">Reduces risk of overshooting </w:t>
-      </w:r>
-      <w:proofErr w:type="gramStart"/>
-      <w:r>
-        <w:t>minima</w:t>
-      </w:r>
-      <w:proofErr w:type="gramEnd"/>
-      <w:r>
-        <w:t xml:space="preserve"> in later stages of training.</w:t>
+        <w:t>Reduces risk of overshooting minima in later stages of training.</w:t>
       </w:r>
       <w:r>
         <w:br/>
@@ -15007,13 +14913,8 @@
         </w:tabs>
         <w:ind w:left="360"/>
       </w:pPr>
-      <w:proofErr w:type="gramStart"/>
-      <w:r>
-        <w:t>Mini-batch</w:t>
-      </w:r>
-      <w:proofErr w:type="gramEnd"/>
-      <w:r>
-        <w:t xml:space="preserve"> is faster and more stable than pure SGD.</w:t>
+      <w:r>
+        <w:t>Mini-batch is faster and more stable than pure SGD.</w:t>
       </w:r>
     </w:p>
     <w:p>
@@ -15457,13 +15358,8 @@
           <w:numId w:val="96"/>
         </w:numPr>
       </w:pPr>
-      <w:proofErr w:type="gramStart"/>
-      <w:r>
-        <w:t>Might</w:t>
-      </w:r>
-      <w:proofErr w:type="gramEnd"/>
-      <w:r>
-        <w:t xml:space="preserve"> stop too early and undertrain the model.</w:t>
+      <w:r>
+        <w:t>Might stop too early and undertrain the model.</w:t>
       </w:r>
     </w:p>
     <w:p>
@@ -15536,21 +15432,12 @@
       <w:r>
         <w:t xml:space="preserve"> Randomly </w:t>
       </w:r>
-      <w:proofErr w:type="gramStart"/>
-      <w:r>
-        <w:rPr>
-          <w:b/>
-          <w:bCs/>
-        </w:rPr>
-        <w:t>turns</w:t>
-      </w:r>
-      <w:proofErr w:type="gramEnd"/>
-      <w:r>
-        <w:rPr>
-          <w:b/>
-          <w:bCs/>
-        </w:rPr>
-        <w:t xml:space="preserve"> off some neurons</w:t>
+      <w:r>
+        <w:rPr>
+          <w:b/>
+          <w:bCs/>
+        </w:rPr>
+        <w:t>turns off some neurons</w:t>
       </w:r>
       <w:r>
         <w:t xml:space="preserve"> during training.</w:t>
@@ -16838,7 +16725,7 @@
         <w:rPr>
           <w:b/>
           <w:bCs/>
-          <w:highlight w:val="red"/>
+          <w:highlight w:val="yellow"/>
         </w:rPr>
         <w:t>Explainable AI</w:t>
       </w:r>
@@ -16855,7 +16742,71 @@
         <w:spacing w:after="0"/>
       </w:pPr>
       <w:r>
-        <w:t xml:space="preserve">What is explainable AI </w:t>
+        <w:t>E</w:t>
+      </w:r>
+      <w:r>
+        <w:t xml:space="preserve">xplainable AI </w:t>
+      </w:r>
+      <w:r>
+        <w:t>(XAI) is a set of methods and processes that allow humans to understand and trust the results generated as the output from machine learning algorithms. E</w:t>
+      </w:r>
+      <w:r>
+        <w:t xml:space="preserve">specially </w:t>
+      </w:r>
+      <w:r>
+        <w:t xml:space="preserve">modern </w:t>
+      </w:r>
+      <w:r>
+        <w:t>deep learning and ensemble models</w:t>
+      </w:r>
+      <w:r>
+        <w:t xml:space="preserve"> </w:t>
+      </w:r>
+      <w:r>
+        <w:t xml:space="preserve">are </w:t>
+      </w:r>
+      <w:r>
+        <w:t>like</w:t>
+      </w:r>
+      <w:r>
+        <w:t xml:space="preserve"> </w:t>
+      </w:r>
+      <w:r>
+        <w:rPr>
+          <w:b/>
+          <w:bCs/>
+        </w:rPr>
+        <w:t>black boxes</w:t>
+      </w:r>
+      <w:r>
+        <w:t xml:space="preserve">, </w:t>
+      </w:r>
+      <w:r>
+        <w:t xml:space="preserve">because </w:t>
+      </w:r>
+      <w:r>
+        <w:t xml:space="preserve">it </w:t>
+      </w:r>
+      <w:r>
+        <w:t>hard</w:t>
+      </w:r>
+      <w:r>
+        <w:t xml:space="preserve"> to understand </w:t>
+      </w:r>
+      <w:r>
+        <w:t xml:space="preserve">by a human being </w:t>
+      </w:r>
+      <w:r>
+        <w:t xml:space="preserve">how </w:t>
+      </w:r>
+      <w:r>
+        <w:t>those models actually make</w:t>
+      </w:r>
+      <w:r>
+        <w:t xml:space="preserve"> decisions. XAI addresses this </w:t>
+      </w:r>
+      <w:r>
+        <w:t>problem through below aspects.</w:t>
       </w:r>
     </w:p>
     <w:p>
@@ -16865,430 +16816,96 @@
     </w:p>
     <w:p>
       <w:pPr>
-        <w:spacing w:after="0"/>
-      </w:pPr>
-      <w:r>
-        <w:t>Why XAI is important</w:t>
-      </w:r>
-      <w:r>
-        <w:br/>
-      </w:r>
-      <w:r>
-        <w:t xml:space="preserve">Explainable AI (XAI) is important because modern AI models—especially deep learning and ensemble models—are often </w:t>
-      </w:r>
-      <w:r>
-        <w:rPr>
-          <w:b/>
-          <w:bCs/>
-        </w:rPr>
-        <w:t>black boxes</w:t>
-      </w:r>
-      <w:r>
-        <w:t>, making it hard to understand how they make decisions. XAI addresses this by providing transparency, trust, and actionable insights. Here’s a detailed breakdown:</w:t>
-      </w:r>
-    </w:p>
-    <w:p>
-      <w:pPr>
-        <w:spacing w:after="0"/>
-      </w:pPr>
-    </w:p>
-    <w:p>
-      <w:pPr>
-        <w:spacing w:after="0"/>
-      </w:pPr>
-      <w:r>
-        <w:pict w14:anchorId="1D1035A3">
-          <v:rect id="_x0000_i1042" style="width:0;height:1.5pt" o:hralign="center" o:hrstd="t" o:hr="t" fillcolor="#a0a0a0" stroked="f"/>
-        </w:pict>
-      </w:r>
-    </w:p>
-    <w:p>
-      <w:pPr>
-        <w:spacing w:after="0"/>
-        <w:rPr>
-          <w:b/>
-          <w:bCs/>
-        </w:rPr>
-      </w:pPr>
-      <w:r>
-        <w:rPr>
-          <w:b/>
-          <w:bCs/>
-        </w:rPr>
-        <w:t>1. Building Trust and Transparency</w:t>
-      </w:r>
-    </w:p>
-    <w:p>
-      <w:pPr>
+        <w:pStyle w:val="ListParagraph"/>
         <w:numPr>
-          <w:ilvl w:val="0"/>
-          <w:numId w:val="115"/>
+          <w:ilvl w:val="1"/>
+          <w:numId w:val="138"/>
         </w:numPr>
         <w:spacing w:after="0"/>
       </w:pPr>
       <w:r>
-        <w:t xml:space="preserve">Users and stakeholders are more likely to </w:t>
-      </w:r>
-      <w:r>
-        <w:rPr>
-          <w:b/>
-          <w:bCs/>
-        </w:rPr>
-        <w:t>trust AI decisions</w:t>
-      </w:r>
-      <w:r>
-        <w:t xml:space="preserve"> if they can understand how they are made.</w:t>
-      </w:r>
-    </w:p>
-    <w:p>
-      <w:pPr>
+        <w:t>Building Trust and Transparency</w:t>
+      </w:r>
+    </w:p>
+    <w:p>
+      <w:pPr>
+        <w:pStyle w:val="ListParagraph"/>
         <w:numPr>
-          <w:ilvl w:val="0"/>
-          <w:numId w:val="115"/>
+          <w:ilvl w:val="1"/>
+          <w:numId w:val="138"/>
         </w:numPr>
         <w:spacing w:after="0"/>
       </w:pPr>
       <w:r>
-        <w:t>Example: In healthcare, a doctor will trust an AI diagnosis if the model explains which symptoms contributed to the prediction.</w:t>
-      </w:r>
-    </w:p>
-    <w:p>
-      <w:pPr>
-        <w:spacing w:after="0"/>
-      </w:pPr>
-      <w:r>
-        <w:pict w14:anchorId="11E6728D">
-          <v:rect id="_x0000_i1043" style="width:0;height:1.5pt" o:hralign="center" o:hrstd="t" o:hr="t" fillcolor="#a0a0a0" stroked="f"/>
-        </w:pict>
-      </w:r>
-    </w:p>
-    <w:p>
-      <w:pPr>
-        <w:spacing w:after="0"/>
-        <w:rPr>
-          <w:b/>
-          <w:bCs/>
-        </w:rPr>
-      </w:pPr>
-      <w:r>
-        <w:rPr>
-          <w:b/>
-          <w:bCs/>
-        </w:rPr>
-        <w:t>2. Regulatory Compliance</w:t>
-      </w:r>
-    </w:p>
-    <w:p>
-      <w:pPr>
+        <w:t>Regulatory Compliance</w:t>
+      </w:r>
+    </w:p>
+    <w:p>
+      <w:pPr>
+        <w:pStyle w:val="ListParagraph"/>
         <w:numPr>
-          <w:ilvl w:val="0"/>
-          <w:numId w:val="116"/>
+          <w:ilvl w:val="1"/>
+          <w:numId w:val="138"/>
         </w:numPr>
         <w:spacing w:after="0"/>
       </w:pPr>
       <w:r>
-        <w:t xml:space="preserve">Many industries have legal requirements for </w:t>
-      </w:r>
-      <w:r>
-        <w:rPr>
-          <w:b/>
-          <w:bCs/>
-        </w:rPr>
-        <w:t>AI transparency and fairness</w:t>
-      </w:r>
-      <w:r>
-        <w:t>, such as GDPR in Europe.</w:t>
-      </w:r>
-    </w:p>
-    <w:p>
-      <w:pPr>
+        <w:t>Debugging and Model Improvement</w:t>
+      </w:r>
+    </w:p>
+    <w:p>
+      <w:pPr>
+        <w:pStyle w:val="ListParagraph"/>
         <w:numPr>
-          <w:ilvl w:val="0"/>
-          <w:numId w:val="116"/>
+          <w:ilvl w:val="1"/>
+          <w:numId w:val="138"/>
         </w:numPr>
         <w:spacing w:after="0"/>
       </w:pPr>
       <w:r>
-        <w:t xml:space="preserve">XAI helps organizations </w:t>
-      </w:r>
-      <w:r>
-        <w:rPr>
-          <w:b/>
-          <w:bCs/>
-        </w:rPr>
-        <w:t>meet legal obligations</w:t>
-      </w:r>
-      <w:r>
-        <w:t xml:space="preserve"> by providing explanations for automated decisions.</w:t>
-      </w:r>
-    </w:p>
-    <w:p>
-      <w:pPr>
-        <w:spacing w:after="0"/>
-      </w:pPr>
-      <w:r>
-        <w:pict w14:anchorId="50C557E0">
-          <v:rect id="_x0000_i1044" style="width:0;height:1.5pt" o:hralign="center" o:hrstd="t" o:hr="t" fillcolor="#a0a0a0" stroked="f"/>
-        </w:pict>
-      </w:r>
-    </w:p>
-    <w:p>
-      <w:pPr>
-        <w:spacing w:after="0"/>
-        <w:rPr>
-          <w:b/>
-          <w:bCs/>
-        </w:rPr>
-      </w:pPr>
-      <w:r>
-        <w:rPr>
-          <w:b/>
-          <w:bCs/>
-        </w:rPr>
-        <w:t>3. Debugging and Model Improvement</w:t>
-      </w:r>
-    </w:p>
-    <w:p>
-      <w:pPr>
+        <w:t>Detecting Bias and Ensuring Fairness</w:t>
+      </w:r>
+    </w:p>
+    <w:p>
+      <w:pPr>
+        <w:pStyle w:val="ListParagraph"/>
         <w:numPr>
-          <w:ilvl w:val="0"/>
-          <w:numId w:val="117"/>
+          <w:ilvl w:val="1"/>
+          <w:numId w:val="138"/>
         </w:numPr>
         <w:spacing w:after="0"/>
       </w:pPr>
       <w:r>
-        <w:t xml:space="preserve">XAI helps developers </w:t>
-      </w:r>
-      <w:r>
-        <w:rPr>
-          <w:b/>
-          <w:bCs/>
-        </w:rPr>
-        <w:t>understand model behavior</w:t>
-      </w:r>
-      <w:r>
-        <w:t xml:space="preserve"> and identify errors or biases.</w:t>
-      </w:r>
-    </w:p>
-    <w:p>
-      <w:pPr>
+        <w:t>Facilitating Human-AI Collaboration</w:t>
+      </w:r>
+    </w:p>
+    <w:p>
+      <w:pPr>
+        <w:pStyle w:val="ListParagraph"/>
         <w:numPr>
-          <w:ilvl w:val="0"/>
-          <w:numId w:val="117"/>
+          <w:ilvl w:val="1"/>
+          <w:numId w:val="138"/>
         </w:numPr>
         <w:spacing w:after="0"/>
       </w:pPr>
       <w:r>
-        <w:t>Example: If an AI credit scoring system wrongly favors certain demographics, XAI can reveal the problematic features causing bias.</w:t>
+        <w:t>Safety and Reliability</w:t>
       </w:r>
     </w:p>
     <w:p>
       <w:pPr>
         <w:spacing w:after="0"/>
       </w:pPr>
-      <w:r>
-        <w:pict w14:anchorId="3DC8FF3F">
-          <v:rect id="_x0000_i1045" style="width:0;height:1.5pt" o:hralign="center" o:hrstd="t" o:hr="t" fillcolor="#a0a0a0" stroked="f"/>
-        </w:pict>
-      </w:r>
     </w:p>
     <w:p>
       <w:pPr>
         <w:spacing w:after="0"/>
-        <w:rPr>
-          <w:b/>
-          <w:bCs/>
-        </w:rPr>
-      </w:pPr>
-      <w:r>
-        <w:rPr>
-          <w:b/>
-          <w:bCs/>
-        </w:rPr>
-        <w:t>4. Detecting Bias and Ensuring Fairness</w:t>
-      </w:r>
-    </w:p>
-    <w:p>
-      <w:pPr>
-        <w:numPr>
-          <w:ilvl w:val="0"/>
-          <w:numId w:val="118"/>
-        </w:numPr>
-        <w:spacing w:after="0"/>
-      </w:pPr>
-      <w:r>
-        <w:t xml:space="preserve">Complex AI models may unintentionally </w:t>
-      </w:r>
-      <w:r>
-        <w:rPr>
-          <w:b/>
-          <w:bCs/>
-        </w:rPr>
-        <w:t>reinforce social or systemic biases</w:t>
-      </w:r>
-      <w:r>
-        <w:t>.</w:t>
-      </w:r>
-    </w:p>
-    <w:p>
-      <w:pPr>
-        <w:numPr>
-          <w:ilvl w:val="0"/>
-          <w:numId w:val="118"/>
-        </w:numPr>
-        <w:spacing w:after="0"/>
-      </w:pPr>
-      <w:r>
-        <w:t>XAI enables the detection of unfair feature influence, helping ensure ethical AI deployment.</w:t>
-      </w:r>
-    </w:p>
-    <w:p>
-      <w:pPr>
-        <w:spacing w:after="0"/>
-      </w:pPr>
-      <w:r>
-        <w:pict w14:anchorId="62F4E9AE">
-          <v:rect id="_x0000_i1046" style="width:0;height:1.5pt" o:hralign="center" o:hrstd="t" o:hr="t" fillcolor="#a0a0a0" stroked="f"/>
-        </w:pict>
-      </w:r>
-    </w:p>
-    <w:p>
-      <w:pPr>
-        <w:spacing w:after="0"/>
-        <w:rPr>
-          <w:b/>
-          <w:bCs/>
-        </w:rPr>
-      </w:pPr>
-      <w:r>
-        <w:rPr>
-          <w:b/>
-          <w:bCs/>
-        </w:rPr>
-        <w:t>5. Facilitating Human-AI Collaboration</w:t>
-      </w:r>
-    </w:p>
-    <w:p>
-      <w:pPr>
-        <w:numPr>
-          <w:ilvl w:val="0"/>
-          <w:numId w:val="119"/>
-        </w:numPr>
-        <w:spacing w:after="0"/>
-      </w:pPr>
-      <w:r>
-        <w:t xml:space="preserve">Explanations allow humans to </w:t>
-      </w:r>
-      <w:r>
-        <w:rPr>
-          <w:b/>
-          <w:bCs/>
-        </w:rPr>
-        <w:t>work alongside AI</w:t>
-      </w:r>
-      <w:r>
-        <w:t>, using insights to make better decisions.</w:t>
-      </w:r>
-    </w:p>
-    <w:p>
-      <w:pPr>
-        <w:numPr>
-          <w:ilvl w:val="0"/>
-          <w:numId w:val="119"/>
-        </w:numPr>
-        <w:spacing w:after="0"/>
-      </w:pPr>
-      <w:r>
-        <w:t>Example: In manufacturing, an AI may suggest process optimizations, but humans can review explanations before acting.</w:t>
-      </w:r>
-    </w:p>
-    <w:p>
-      <w:pPr>
-        <w:spacing w:after="0"/>
-      </w:pPr>
-      <w:r>
-        <w:pict w14:anchorId="68B59139">
-          <v:rect id="_x0000_i1047" style="width:0;height:1.5pt" o:hralign="center" o:hrstd="t" o:hr="t" fillcolor="#a0a0a0" stroked="f"/>
-        </w:pict>
-      </w:r>
-    </w:p>
-    <w:p>
-      <w:pPr>
-        <w:spacing w:after="0"/>
-        <w:rPr>
-          <w:b/>
-          <w:bCs/>
-        </w:rPr>
-      </w:pPr>
-      <w:r>
-        <w:rPr>
-          <w:b/>
-          <w:bCs/>
-        </w:rPr>
-        <w:lastRenderedPageBreak/>
-        <w:t>6. Safety and Reliability</w:t>
-      </w:r>
-    </w:p>
-    <w:p>
-      <w:pPr>
-        <w:numPr>
-          <w:ilvl w:val="0"/>
-          <w:numId w:val="120"/>
-        </w:numPr>
-        <w:spacing w:after="0"/>
-      </w:pPr>
-      <w:r>
-        <w:t xml:space="preserve">In high-stakes domains like autonomous driving or healthcare, understanding AI decisions is crucial for </w:t>
-      </w:r>
-      <w:r>
-        <w:rPr>
-          <w:b/>
-          <w:bCs/>
-        </w:rPr>
-        <w:t>safety and accountability</w:t>
-      </w:r>
-      <w:r>
-        <w:t>.</w:t>
-      </w:r>
-    </w:p>
-    <w:p>
-      <w:pPr>
-        <w:numPr>
-          <w:ilvl w:val="0"/>
-          <w:numId w:val="120"/>
-        </w:numPr>
-        <w:spacing w:after="0"/>
-      </w:pPr>
-      <w:r>
-        <w:t xml:space="preserve">XAI can identify </w:t>
-      </w:r>
-      <w:r>
-        <w:rPr>
-          <w:b/>
-          <w:bCs/>
-        </w:rPr>
-        <w:t>unexpected or unsafe model behavior</w:t>
-      </w:r>
-      <w:r>
-        <w:t xml:space="preserve"> before deployment.</w:t>
-      </w:r>
-    </w:p>
-    <w:p>
-      <w:pPr>
-        <w:spacing w:after="0"/>
-      </w:pPr>
-    </w:p>
-    <w:p>
-      <w:pPr>
-        <w:spacing w:after="0"/>
-      </w:pPr>
-    </w:p>
-    <w:p>
-      <w:pPr>
-        <w:spacing w:after="0"/>
-      </w:pPr>
-      <w:r>
-        <w:t>Types of XAI</w:t>
+      </w:pPr>
+      <w:r>
+        <w:t>There are 2 t</w:t>
+      </w:r>
+      <w:r>
+        <w:t>ypes of XAI</w:t>
       </w:r>
     </w:p>
     <w:p>
@@ -17303,6 +16920,9 @@
       <w:r>
         <w:t>Model based</w:t>
       </w:r>
+      <w:r>
+        <w:t xml:space="preserve"> - </w:t>
+      </w:r>
     </w:p>
     <w:p>
       <w:pPr>
@@ -17379,7 +16999,14 @@
           <w:b/>
           <w:bCs/>
         </w:rPr>
-        <w:t>Category:</w:t>
+        <w:t>Type</w:t>
+      </w:r>
+      <w:r>
+        <w:rPr>
+          <w:b/>
+          <w:bCs/>
+        </w:rPr>
+        <w:t>:</w:t>
       </w:r>
       <w:r>
         <w:t xml:space="preserve"> Post-hoc, </w:t>
@@ -17690,6 +17317,7 @@
         <w:spacing w:after="0"/>
       </w:pPr>
       <w:r>
+        <w:lastRenderedPageBreak/>
         <w:t>Requires expertise to interpret correctly.</w:t>
       </w:r>
     </w:p>
@@ -17699,7 +17327,7 @@
       </w:pPr>
       <w:r>
         <w:pict w14:anchorId="7808874D">
-          <v:rect id="_x0000_i1054" style="width:0;height:1.5pt" o:hralign="center" o:hrstd="t" o:hr="t" fillcolor="#a0a0a0" stroked="f"/>
+          <v:rect id="_x0000_i1048" style="width:0;height:1.5pt" o:hralign="center" o:hrstd="t" o:hr="t" fillcolor="#a0a0a0" stroked="f"/>
         </w:pict>
       </w:r>
     </w:p>
@@ -17818,7 +17446,6 @@
           <w:b/>
           <w:bCs/>
         </w:rPr>
-        <w:lastRenderedPageBreak/>
         <w:t>Example:</w:t>
       </w:r>
     </w:p>
@@ -17963,13 +17590,8 @@
         </w:numPr>
         <w:spacing w:after="0"/>
       </w:pPr>
-      <w:proofErr w:type="gramStart"/>
-      <w:r>
-        <w:t>Can</w:t>
-      </w:r>
-      <w:proofErr w:type="gramEnd"/>
-      <w:r>
-        <w:t xml:space="preserve"> be misleading if the local approximation is not accurate.</w:t>
+      <w:r>
+        <w:t>Can be misleading if the local approximation is not accurate.</w:t>
       </w:r>
     </w:p>
     <w:p>
@@ -18117,15 +17739,7 @@
         <w:spacing w:after="0"/>
       </w:pPr>
       <w:r>
-        <w:t>Adversarial attacks are small, often imperceptible</w:t>
-      </w:r>
-      <w:proofErr w:type="gramStart"/>
-      <w:r>
-        <w:t>, perturbations</w:t>
-      </w:r>
-      <w:proofErr w:type="gramEnd"/>
-      <w:r>
-        <w:t xml:space="preserve"> to input data that change the output.</w:t>
+        <w:t>Adversarial attacks are small, often imperceptible, perturbations to input data that change the output.</w:t>
       </w:r>
     </w:p>
     <w:p>
@@ -18193,6 +17807,7 @@
         <w:spacing w:after="0"/>
       </w:pPr>
       <w:r>
+        <w:lastRenderedPageBreak/>
         <w:t>Works across models (model-agnostic).</w:t>
       </w:r>
     </w:p>
@@ -18238,7 +17853,7 @@
       </w:pPr>
       <w:r>
         <w:pict w14:anchorId="004A6EE6">
-          <v:rect id="_x0000_i1062" style="width:0;height:1.5pt" o:hralign="center" o:hrstd="t" o:hr="t" fillcolor="#a0a0a0" stroked="f"/>
+          <v:rect id="_x0000_i1049" style="width:0;height:1.5pt" o:hralign="center" o:hrstd="t" o:hr="t" fillcolor="#a0a0a0" stroked="f"/>
         </w:pict>
       </w:r>
     </w:p>
@@ -18302,7 +17917,6 @@
         <w:spacing w:after="0"/>
       </w:pPr>
       <w:r>
-        <w:lastRenderedPageBreak/>
         <w:t xml:space="preserve">LRP decomposes the model’s output </w:t>
       </w:r>
       <w:r>
@@ -18414,13 +18028,8 @@
         </w:numPr>
         <w:spacing w:after="0"/>
       </w:pPr>
-      <w:proofErr w:type="gramStart"/>
-      <w:r>
-        <w:t>Useful</w:t>
-      </w:r>
-      <w:proofErr w:type="gramEnd"/>
-      <w:r>
-        <w:t xml:space="preserve"> for debugging and bias detection.</w:t>
+      <w:r>
+        <w:t>Useful for debugging and bias detection.</w:t>
       </w:r>
     </w:p>
     <w:p>
@@ -18634,6 +18243,7 @@
               <w:spacing w:after="160" w:line="278" w:lineRule="auto"/>
             </w:pPr>
             <w:r>
+              <w:lastRenderedPageBreak/>
               <w:t>Accuracy</w:t>
             </w:r>
           </w:p>
@@ -18779,7 +18389,6 @@
               <w:spacing w:after="160" w:line="278" w:lineRule="auto"/>
             </w:pPr>
             <w:r>
-              <w:lastRenderedPageBreak/>
               <w:t>Speed</w:t>
             </w:r>
           </w:p>
@@ -19138,6 +18747,7 @@
         </w:numPr>
       </w:pPr>
       <w:r>
+        <w:lastRenderedPageBreak/>
         <w:t>Rigid structure</w:t>
       </w:r>
       <w:r>
@@ -19217,7 +18827,6 @@
         </w:numPr>
       </w:pPr>
       <w:r>
-        <w:lastRenderedPageBreak/>
         <w:t>Multi-modal capability can handle text, images, and structured data simultaneously.</w:t>
       </w:r>
     </w:p>
@@ -19391,15 +19000,7 @@
         <w:t>Here  are</w:t>
       </w:r>
       <w:r>
-        <w:t xml:space="preserve"> some opportunities that can be identified where GenAI models could offer novel solutions or enhance existing AI systems regarding cinnamon quality grading </w:t>
-      </w:r>
-      <w:proofErr w:type="gramStart"/>
-      <w:r>
-        <w:t>system</w:t>
-      </w:r>
-      <w:proofErr w:type="gramEnd"/>
-      <w:r>
-        <w:t>.</w:t>
+        <w:t xml:space="preserve"> some opportunities that can be identified where GenAI models could offer novel solutions or enhance existing AI systems regarding cinnamon quality grading system.</w:t>
       </w:r>
     </w:p>
     <w:p>
@@ -19433,7 +19034,6 @@
       <w:r>
         <w:t xml:space="preserve"> </w:t>
       </w:r>
-      <w:proofErr w:type="gramStart"/>
       <w:r>
         <w:t>limiting</w:t>
       </w:r>
@@ -19441,11 +19041,7 @@
         <w:t xml:space="preserve"> </w:t>
       </w:r>
       <w:r>
-        <w:t>to</w:t>
-      </w:r>
-      <w:proofErr w:type="gramEnd"/>
-      <w:r>
-        <w:t xml:space="preserve"> </w:t>
+        <w:t xml:space="preserve">to </w:t>
       </w:r>
       <w:r>
         <w:t>numeric sensor data (</w:t>
@@ -28484,6 +28080,119 @@
     </w:lvl>
   </w:abstractNum>
   <w:abstractNum w:abstractNumId="66" w15:restartNumberingAfterBreak="0">
+    <w:nsid w:val="3FF270FB"/>
+    <w:multiLevelType w:val="hybridMultilevel"/>
+    <w:tmpl w:val="D0EC6DBE"/>
+    <w:lvl w:ilvl="0" w:tplc="FFFFFFFF">
+      <w:start w:val="1"/>
+      <w:numFmt w:val="bullet"/>
+      <w:lvlText w:val=""/>
+      <w:lvlJc w:val="left"/>
+      <w:pPr>
+        <w:ind w:left="720" w:hanging="360"/>
+      </w:pPr>
+      <w:rPr>
+        <w:rFonts w:ascii="Symbol" w:hAnsi="Symbol" w:hint="default"/>
+      </w:rPr>
+    </w:lvl>
+    <w:lvl w:ilvl="1" w:tplc="04090001">
+      <w:start w:val="1"/>
+      <w:numFmt w:val="bullet"/>
+      <w:lvlText w:val=""/>
+      <w:lvlJc w:val="left"/>
+      <w:pPr>
+        <w:ind w:left="720" w:hanging="360"/>
+      </w:pPr>
+      <w:rPr>
+        <w:rFonts w:ascii="Symbol" w:hAnsi="Symbol" w:hint="default"/>
+      </w:rPr>
+    </w:lvl>
+    <w:lvl w:ilvl="2" w:tplc="FFFFFFFF" w:tentative="1">
+      <w:start w:val="1"/>
+      <w:numFmt w:val="bullet"/>
+      <w:lvlText w:val=""/>
+      <w:lvlJc w:val="left"/>
+      <w:pPr>
+        <w:ind w:left="2160" w:hanging="360"/>
+      </w:pPr>
+      <w:rPr>
+        <w:rFonts w:ascii="Wingdings" w:hAnsi="Wingdings" w:hint="default"/>
+      </w:rPr>
+    </w:lvl>
+    <w:lvl w:ilvl="3" w:tplc="FFFFFFFF" w:tentative="1">
+      <w:start w:val="1"/>
+      <w:numFmt w:val="bullet"/>
+      <w:lvlText w:val=""/>
+      <w:lvlJc w:val="left"/>
+      <w:pPr>
+        <w:ind w:left="2880" w:hanging="360"/>
+      </w:pPr>
+      <w:rPr>
+        <w:rFonts w:ascii="Symbol" w:hAnsi="Symbol" w:hint="default"/>
+      </w:rPr>
+    </w:lvl>
+    <w:lvl w:ilvl="4" w:tplc="FFFFFFFF" w:tentative="1">
+      <w:start w:val="1"/>
+      <w:numFmt w:val="bullet"/>
+      <w:lvlText w:val="o"/>
+      <w:lvlJc w:val="left"/>
+      <w:pPr>
+        <w:ind w:left="3600" w:hanging="360"/>
+      </w:pPr>
+      <w:rPr>
+        <w:rFonts w:ascii="Courier New" w:hAnsi="Courier New" w:cs="Courier New" w:hint="default"/>
+      </w:rPr>
+    </w:lvl>
+    <w:lvl w:ilvl="5" w:tplc="FFFFFFFF" w:tentative="1">
+      <w:start w:val="1"/>
+      <w:numFmt w:val="bullet"/>
+      <w:lvlText w:val=""/>
+      <w:lvlJc w:val="left"/>
+      <w:pPr>
+        <w:ind w:left="4320" w:hanging="360"/>
+      </w:pPr>
+      <w:rPr>
+        <w:rFonts w:ascii="Wingdings" w:hAnsi="Wingdings" w:hint="default"/>
+      </w:rPr>
+    </w:lvl>
+    <w:lvl w:ilvl="6" w:tplc="FFFFFFFF" w:tentative="1">
+      <w:start w:val="1"/>
+      <w:numFmt w:val="bullet"/>
+      <w:lvlText w:val=""/>
+      <w:lvlJc w:val="left"/>
+      <w:pPr>
+        <w:ind w:left="5040" w:hanging="360"/>
+      </w:pPr>
+      <w:rPr>
+        <w:rFonts w:ascii="Symbol" w:hAnsi="Symbol" w:hint="default"/>
+      </w:rPr>
+    </w:lvl>
+    <w:lvl w:ilvl="7" w:tplc="FFFFFFFF" w:tentative="1">
+      <w:start w:val="1"/>
+      <w:numFmt w:val="bullet"/>
+      <w:lvlText w:val="o"/>
+      <w:lvlJc w:val="left"/>
+      <w:pPr>
+        <w:ind w:left="5760" w:hanging="360"/>
+      </w:pPr>
+      <w:rPr>
+        <w:rFonts w:ascii="Courier New" w:hAnsi="Courier New" w:cs="Courier New" w:hint="default"/>
+      </w:rPr>
+    </w:lvl>
+    <w:lvl w:ilvl="8" w:tplc="FFFFFFFF" w:tentative="1">
+      <w:start w:val="1"/>
+      <w:numFmt w:val="bullet"/>
+      <w:lvlText w:val=""/>
+      <w:lvlJc w:val="left"/>
+      <w:pPr>
+        <w:ind w:left="6480" w:hanging="360"/>
+      </w:pPr>
+      <w:rPr>
+        <w:rFonts w:ascii="Wingdings" w:hAnsi="Wingdings" w:hint="default"/>
+      </w:rPr>
+    </w:lvl>
+  </w:abstractNum>
+  <w:abstractNum w:abstractNumId="67" w15:restartNumberingAfterBreak="0">
     <w:nsid w:val="406345FB"/>
     <w:multiLevelType w:val="hybridMultilevel"/>
     <w:tmpl w:val="E374657A"/>
@@ -28596,7 +28305,7 @@
       </w:rPr>
     </w:lvl>
   </w:abstractNum>
-  <w:abstractNum w:abstractNumId="67" w15:restartNumberingAfterBreak="0">
+  <w:abstractNum w:abstractNumId="68" w15:restartNumberingAfterBreak="0">
     <w:nsid w:val="41C02A40"/>
     <w:multiLevelType w:val="multilevel"/>
     <w:tmpl w:val="44061996"/>
@@ -28745,7 +28454,7 @@
       </w:rPr>
     </w:lvl>
   </w:abstractNum>
-  <w:abstractNum w:abstractNumId="68" w15:restartNumberingAfterBreak="0">
+  <w:abstractNum w:abstractNumId="69" w15:restartNumberingAfterBreak="0">
     <w:nsid w:val="43026CEF"/>
     <w:multiLevelType w:val="multilevel"/>
     <w:tmpl w:val="A126AB90"/>
@@ -28894,7 +28603,7 @@
       </w:rPr>
     </w:lvl>
   </w:abstractNum>
-  <w:abstractNum w:abstractNumId="69" w15:restartNumberingAfterBreak="0">
+  <w:abstractNum w:abstractNumId="70" w15:restartNumberingAfterBreak="0">
     <w:nsid w:val="43037B07"/>
     <w:multiLevelType w:val="hybridMultilevel"/>
     <w:tmpl w:val="7EC831AA"/>
@@ -29007,7 +28716,7 @@
       </w:rPr>
     </w:lvl>
   </w:abstractNum>
-  <w:abstractNum w:abstractNumId="70" w15:restartNumberingAfterBreak="0">
+  <w:abstractNum w:abstractNumId="71" w15:restartNumberingAfterBreak="0">
     <w:nsid w:val="4375100B"/>
     <w:multiLevelType w:val="multilevel"/>
     <w:tmpl w:val="3FAAE8F4"/>
@@ -29156,10 +28865,10 @@
       </w:rPr>
     </w:lvl>
   </w:abstractNum>
-  <w:abstractNum w:abstractNumId="71" w15:restartNumberingAfterBreak="0">
+  <w:abstractNum w:abstractNumId="72" w15:restartNumberingAfterBreak="0">
     <w:nsid w:val="438C121F"/>
     <w:multiLevelType w:val="multilevel"/>
-    <w:tmpl w:val="B3E4DE4A"/>
+    <w:tmpl w:val="2646A3CA"/>
     <w:lvl w:ilvl="0">
       <w:start w:val="1"/>
       <w:numFmt w:val="bullet"/>
@@ -29176,20 +28885,17 @@
         <w:sz w:val="20"/>
       </w:rPr>
     </w:lvl>
-    <w:lvl w:ilvl="1" w:tentative="1">
-      <w:start w:val="1"/>
-      <w:numFmt w:val="bullet"/>
-      <w:lvlText w:val="o"/>
-      <w:lvlJc w:val="left"/>
-      <w:pPr>
-        <w:tabs>
-          <w:tab w:val="num" w:pos="1440"/>
-        </w:tabs>
+    <w:lvl w:ilvl="1">
+      <w:start w:val="1"/>
+      <w:numFmt w:val="decimal"/>
+      <w:lvlText w:val="%2."/>
+      <w:lvlJc w:val="left"/>
+      <w:pPr>
         <w:ind w:left="1440" w:hanging="360"/>
       </w:pPr>
       <w:rPr>
-        <w:rFonts w:ascii="Courier New" w:hAnsi="Courier New" w:hint="default"/>
-        <w:sz w:val="20"/>
+        <w:rFonts w:hint="default"/>
+        <w:b/>
       </w:rPr>
     </w:lvl>
     <w:lvl w:ilvl="2" w:tentative="1">
@@ -29305,7 +29011,7 @@
       </w:rPr>
     </w:lvl>
   </w:abstractNum>
-  <w:abstractNum w:abstractNumId="72" w15:restartNumberingAfterBreak="0">
+  <w:abstractNum w:abstractNumId="73" w15:restartNumberingAfterBreak="0">
     <w:nsid w:val="43CD5706"/>
     <w:multiLevelType w:val="multilevel"/>
     <w:tmpl w:val="8652935C"/>
@@ -29454,7 +29160,7 @@
       </w:rPr>
     </w:lvl>
   </w:abstractNum>
-  <w:abstractNum w:abstractNumId="73" w15:restartNumberingAfterBreak="0">
+  <w:abstractNum w:abstractNumId="74" w15:restartNumberingAfterBreak="0">
     <w:nsid w:val="44B92B62"/>
     <w:multiLevelType w:val="multilevel"/>
     <w:tmpl w:val="276262E8"/>
@@ -29603,7 +29309,7 @@
       </w:rPr>
     </w:lvl>
   </w:abstractNum>
-  <w:abstractNum w:abstractNumId="74" w15:restartNumberingAfterBreak="0">
+  <w:abstractNum w:abstractNumId="75" w15:restartNumberingAfterBreak="0">
     <w:nsid w:val="45DA71FD"/>
     <w:multiLevelType w:val="multilevel"/>
     <w:tmpl w:val="71AE78CE"/>
@@ -29752,7 +29458,7 @@
       </w:rPr>
     </w:lvl>
   </w:abstractNum>
-  <w:abstractNum w:abstractNumId="75" w15:restartNumberingAfterBreak="0">
+  <w:abstractNum w:abstractNumId="76" w15:restartNumberingAfterBreak="0">
     <w:nsid w:val="472C1A84"/>
     <w:multiLevelType w:val="hybridMultilevel"/>
     <w:tmpl w:val="014E769E"/>
@@ -29865,7 +29571,7 @@
       </w:rPr>
     </w:lvl>
   </w:abstractNum>
-  <w:abstractNum w:abstractNumId="76" w15:restartNumberingAfterBreak="0">
+  <w:abstractNum w:abstractNumId="77" w15:restartNumberingAfterBreak="0">
     <w:nsid w:val="476B0CB1"/>
     <w:multiLevelType w:val="multilevel"/>
     <w:tmpl w:val="1108B6A0"/>
@@ -30014,7 +29720,7 @@
       </w:rPr>
     </w:lvl>
   </w:abstractNum>
-  <w:abstractNum w:abstractNumId="77" w15:restartNumberingAfterBreak="0">
+  <w:abstractNum w:abstractNumId="78" w15:restartNumberingAfterBreak="0">
     <w:nsid w:val="47F849CB"/>
     <w:multiLevelType w:val="multilevel"/>
     <w:tmpl w:val="6E0AFC9C"/>
@@ -30163,7 +29869,7 @@
       </w:rPr>
     </w:lvl>
   </w:abstractNum>
-  <w:abstractNum w:abstractNumId="78" w15:restartNumberingAfterBreak="0">
+  <w:abstractNum w:abstractNumId="79" w15:restartNumberingAfterBreak="0">
     <w:nsid w:val="4839644B"/>
     <w:multiLevelType w:val="multilevel"/>
     <w:tmpl w:val="E062CF1C"/>
@@ -30312,7 +30018,7 @@
       </w:rPr>
     </w:lvl>
   </w:abstractNum>
-  <w:abstractNum w:abstractNumId="79" w15:restartNumberingAfterBreak="0">
+  <w:abstractNum w:abstractNumId="80" w15:restartNumberingAfterBreak="0">
     <w:nsid w:val="48AF2C87"/>
     <w:multiLevelType w:val="multilevel"/>
     <w:tmpl w:val="CFEAE37A"/>
@@ -30461,7 +30167,7 @@
       </w:rPr>
     </w:lvl>
   </w:abstractNum>
-  <w:abstractNum w:abstractNumId="80" w15:restartNumberingAfterBreak="0">
+  <w:abstractNum w:abstractNumId="81" w15:restartNumberingAfterBreak="0">
     <w:nsid w:val="4BE43474"/>
     <w:multiLevelType w:val="multilevel"/>
     <w:tmpl w:val="E3C47CAE"/>
@@ -30610,7 +30316,7 @@
       </w:rPr>
     </w:lvl>
   </w:abstractNum>
-  <w:abstractNum w:abstractNumId="81" w15:restartNumberingAfterBreak="0">
+  <w:abstractNum w:abstractNumId="82" w15:restartNumberingAfterBreak="0">
     <w:nsid w:val="4CFC373A"/>
     <w:multiLevelType w:val="hybridMultilevel"/>
     <w:tmpl w:val="B82C2276"/>
@@ -30723,7 +30429,7 @@
       </w:rPr>
     </w:lvl>
   </w:abstractNum>
-  <w:abstractNum w:abstractNumId="82" w15:restartNumberingAfterBreak="0">
+  <w:abstractNum w:abstractNumId="83" w15:restartNumberingAfterBreak="0">
     <w:nsid w:val="4E2238F5"/>
     <w:multiLevelType w:val="hybridMultilevel"/>
     <w:tmpl w:val="A9268AE0"/>
@@ -30836,7 +30542,7 @@
       </w:rPr>
     </w:lvl>
   </w:abstractNum>
-  <w:abstractNum w:abstractNumId="83" w15:restartNumberingAfterBreak="0">
+  <w:abstractNum w:abstractNumId="84" w15:restartNumberingAfterBreak="0">
     <w:nsid w:val="4F3743C9"/>
     <w:multiLevelType w:val="hybridMultilevel"/>
     <w:tmpl w:val="A3962CD4"/>
@@ -30925,7 +30631,7 @@
       </w:pPr>
     </w:lvl>
   </w:abstractNum>
-  <w:abstractNum w:abstractNumId="84" w15:restartNumberingAfterBreak="0">
+  <w:abstractNum w:abstractNumId="85" w15:restartNumberingAfterBreak="0">
     <w:nsid w:val="4F843FFF"/>
     <w:multiLevelType w:val="hybridMultilevel"/>
     <w:tmpl w:val="D80844A6"/>
@@ -31038,7 +30744,7 @@
       </w:rPr>
     </w:lvl>
   </w:abstractNum>
-  <w:abstractNum w:abstractNumId="85" w15:restartNumberingAfterBreak="0">
+  <w:abstractNum w:abstractNumId="86" w15:restartNumberingAfterBreak="0">
     <w:nsid w:val="4F937390"/>
     <w:multiLevelType w:val="hybridMultilevel"/>
     <w:tmpl w:val="6FEAFEF8"/>
@@ -31151,7 +30857,7 @@
       </w:rPr>
     </w:lvl>
   </w:abstractNum>
-  <w:abstractNum w:abstractNumId="86" w15:restartNumberingAfterBreak="0">
+  <w:abstractNum w:abstractNumId="87" w15:restartNumberingAfterBreak="0">
     <w:nsid w:val="50DB1DC6"/>
     <w:multiLevelType w:val="multilevel"/>
     <w:tmpl w:val="FA563868"/>
@@ -31300,7 +31006,7 @@
       </w:rPr>
     </w:lvl>
   </w:abstractNum>
-  <w:abstractNum w:abstractNumId="87" w15:restartNumberingAfterBreak="0">
+  <w:abstractNum w:abstractNumId="88" w15:restartNumberingAfterBreak="0">
     <w:nsid w:val="522361C3"/>
     <w:multiLevelType w:val="multilevel"/>
     <w:tmpl w:val="62CCC260"/>
@@ -31449,7 +31155,7 @@
       </w:rPr>
     </w:lvl>
   </w:abstractNum>
-  <w:abstractNum w:abstractNumId="88" w15:restartNumberingAfterBreak="0">
+  <w:abstractNum w:abstractNumId="89" w15:restartNumberingAfterBreak="0">
     <w:nsid w:val="52BB1259"/>
     <w:multiLevelType w:val="multilevel"/>
     <w:tmpl w:val="45B22BF4"/>
@@ -31598,7 +31304,7 @@
       </w:rPr>
     </w:lvl>
   </w:abstractNum>
-  <w:abstractNum w:abstractNumId="89" w15:restartNumberingAfterBreak="0">
+  <w:abstractNum w:abstractNumId="90" w15:restartNumberingAfterBreak="0">
     <w:nsid w:val="52D92301"/>
     <w:multiLevelType w:val="multilevel"/>
     <w:tmpl w:val="45F40544"/>
@@ -31747,7 +31453,7 @@
       </w:rPr>
     </w:lvl>
   </w:abstractNum>
-  <w:abstractNum w:abstractNumId="90" w15:restartNumberingAfterBreak="0">
+  <w:abstractNum w:abstractNumId="91" w15:restartNumberingAfterBreak="0">
     <w:nsid w:val="558D54DD"/>
     <w:multiLevelType w:val="multilevel"/>
     <w:tmpl w:val="DBE6A5EE"/>
@@ -31896,7 +31602,7 @@
       </w:rPr>
     </w:lvl>
   </w:abstractNum>
-  <w:abstractNum w:abstractNumId="91" w15:restartNumberingAfterBreak="0">
+  <w:abstractNum w:abstractNumId="92" w15:restartNumberingAfterBreak="0">
     <w:nsid w:val="56844E05"/>
     <w:multiLevelType w:val="hybridMultilevel"/>
     <w:tmpl w:val="DBCE16C2"/>
@@ -32009,7 +31715,7 @@
       </w:rPr>
     </w:lvl>
   </w:abstractNum>
-  <w:abstractNum w:abstractNumId="92" w15:restartNumberingAfterBreak="0">
+  <w:abstractNum w:abstractNumId="93" w15:restartNumberingAfterBreak="0">
     <w:nsid w:val="585A3965"/>
     <w:multiLevelType w:val="hybridMultilevel"/>
     <w:tmpl w:val="40E02D72"/>
@@ -32122,7 +31828,7 @@
       </w:rPr>
     </w:lvl>
   </w:abstractNum>
-  <w:abstractNum w:abstractNumId="93" w15:restartNumberingAfterBreak="0">
+  <w:abstractNum w:abstractNumId="94" w15:restartNumberingAfterBreak="0">
     <w:nsid w:val="5A2A48A3"/>
     <w:multiLevelType w:val="multilevel"/>
     <w:tmpl w:val="C3D4446C"/>
@@ -32271,7 +31977,7 @@
       </w:rPr>
     </w:lvl>
   </w:abstractNum>
-  <w:abstractNum w:abstractNumId="94" w15:restartNumberingAfterBreak="0">
+  <w:abstractNum w:abstractNumId="95" w15:restartNumberingAfterBreak="0">
     <w:nsid w:val="5B575692"/>
     <w:multiLevelType w:val="multilevel"/>
     <w:tmpl w:val="C7AE0A52"/>
@@ -32420,7 +32126,7 @@
       </w:rPr>
     </w:lvl>
   </w:abstractNum>
-  <w:abstractNum w:abstractNumId="95" w15:restartNumberingAfterBreak="0">
+  <w:abstractNum w:abstractNumId="96" w15:restartNumberingAfterBreak="0">
     <w:nsid w:val="5C7666DB"/>
     <w:multiLevelType w:val="hybridMultilevel"/>
     <w:tmpl w:val="5D0E441A"/>
@@ -32533,7 +32239,7 @@
       </w:rPr>
     </w:lvl>
   </w:abstractNum>
-  <w:abstractNum w:abstractNumId="96" w15:restartNumberingAfterBreak="0">
+  <w:abstractNum w:abstractNumId="97" w15:restartNumberingAfterBreak="0">
     <w:nsid w:val="5D6B28B7"/>
     <w:multiLevelType w:val="multilevel"/>
     <w:tmpl w:val="61C2B986"/>
@@ -32682,7 +32388,7 @@
       </w:rPr>
     </w:lvl>
   </w:abstractNum>
-  <w:abstractNum w:abstractNumId="97" w15:restartNumberingAfterBreak="0">
+  <w:abstractNum w:abstractNumId="98" w15:restartNumberingAfterBreak="0">
     <w:nsid w:val="5E90731A"/>
     <w:multiLevelType w:val="multilevel"/>
     <w:tmpl w:val="1B4ED844"/>
@@ -32831,7 +32537,7 @@
       </w:rPr>
     </w:lvl>
   </w:abstractNum>
-  <w:abstractNum w:abstractNumId="98" w15:restartNumberingAfterBreak="0">
+  <w:abstractNum w:abstractNumId="99" w15:restartNumberingAfterBreak="0">
     <w:nsid w:val="5FB97965"/>
     <w:multiLevelType w:val="multilevel"/>
     <w:tmpl w:val="CAB86D1A"/>
@@ -32980,7 +32686,7 @@
       </w:rPr>
     </w:lvl>
   </w:abstractNum>
-  <w:abstractNum w:abstractNumId="99" w15:restartNumberingAfterBreak="0">
+  <w:abstractNum w:abstractNumId="100" w15:restartNumberingAfterBreak="0">
     <w:nsid w:val="5FC435A6"/>
     <w:multiLevelType w:val="hybridMultilevel"/>
     <w:tmpl w:val="E01AEC20"/>
@@ -33066,7 +32772,7 @@
       </w:pPr>
     </w:lvl>
   </w:abstractNum>
-  <w:abstractNum w:abstractNumId="100" w15:restartNumberingAfterBreak="0">
+  <w:abstractNum w:abstractNumId="101" w15:restartNumberingAfterBreak="0">
     <w:nsid w:val="60282590"/>
     <w:multiLevelType w:val="multilevel"/>
     <w:tmpl w:val="9302427A"/>
@@ -33215,7 +32921,7 @@
       </w:rPr>
     </w:lvl>
   </w:abstractNum>
-  <w:abstractNum w:abstractNumId="101" w15:restartNumberingAfterBreak="0">
+  <w:abstractNum w:abstractNumId="102" w15:restartNumberingAfterBreak="0">
     <w:nsid w:val="61C351F4"/>
     <w:multiLevelType w:val="hybridMultilevel"/>
     <w:tmpl w:val="6F7A0DE0"/>
@@ -33328,7 +33034,7 @@
       </w:rPr>
     </w:lvl>
   </w:abstractNum>
-  <w:abstractNum w:abstractNumId="102" w15:restartNumberingAfterBreak="0">
+  <w:abstractNum w:abstractNumId="103" w15:restartNumberingAfterBreak="0">
     <w:nsid w:val="62B758AF"/>
     <w:multiLevelType w:val="hybridMultilevel"/>
     <w:tmpl w:val="0728FDF6"/>
@@ -33441,7 +33147,7 @@
       </w:rPr>
     </w:lvl>
   </w:abstractNum>
-  <w:abstractNum w:abstractNumId="103" w15:restartNumberingAfterBreak="0">
+  <w:abstractNum w:abstractNumId="104" w15:restartNumberingAfterBreak="0">
     <w:nsid w:val="639358A8"/>
     <w:multiLevelType w:val="multilevel"/>
     <w:tmpl w:val="CDD031E0"/>
@@ -33590,7 +33296,7 @@
       </w:rPr>
     </w:lvl>
   </w:abstractNum>
-  <w:abstractNum w:abstractNumId="104" w15:restartNumberingAfterBreak="0">
+  <w:abstractNum w:abstractNumId="105" w15:restartNumberingAfterBreak="0">
     <w:nsid w:val="63D94490"/>
     <w:multiLevelType w:val="multilevel"/>
     <w:tmpl w:val="FEB4F716"/>
@@ -33739,7 +33445,7 @@
       </w:rPr>
     </w:lvl>
   </w:abstractNum>
-  <w:abstractNum w:abstractNumId="105" w15:restartNumberingAfterBreak="0">
+  <w:abstractNum w:abstractNumId="106" w15:restartNumberingAfterBreak="0">
     <w:nsid w:val="645C6ED9"/>
     <w:multiLevelType w:val="hybridMultilevel"/>
     <w:tmpl w:val="62421BC0"/>
@@ -33828,7 +33534,7 @@
       </w:pPr>
     </w:lvl>
   </w:abstractNum>
-  <w:abstractNum w:abstractNumId="106" w15:restartNumberingAfterBreak="0">
+  <w:abstractNum w:abstractNumId="107" w15:restartNumberingAfterBreak="0">
     <w:nsid w:val="65C748E5"/>
     <w:multiLevelType w:val="multilevel"/>
     <w:tmpl w:val="7C787D7C"/>
@@ -33977,7 +33683,7 @@
       </w:rPr>
     </w:lvl>
   </w:abstractNum>
-  <w:abstractNum w:abstractNumId="107" w15:restartNumberingAfterBreak="0">
+  <w:abstractNum w:abstractNumId="108" w15:restartNumberingAfterBreak="0">
     <w:nsid w:val="65EB2232"/>
     <w:multiLevelType w:val="multilevel"/>
     <w:tmpl w:val="2F7AE426"/>
@@ -34126,7 +33832,7 @@
       </w:rPr>
     </w:lvl>
   </w:abstractNum>
-  <w:abstractNum w:abstractNumId="108" w15:restartNumberingAfterBreak="0">
+  <w:abstractNum w:abstractNumId="109" w15:restartNumberingAfterBreak="0">
     <w:nsid w:val="67A27B3D"/>
     <w:multiLevelType w:val="hybridMultilevel"/>
     <w:tmpl w:val="4EB4E81C"/>
@@ -34239,7 +33945,7 @@
       </w:rPr>
     </w:lvl>
   </w:abstractNum>
-  <w:abstractNum w:abstractNumId="109" w15:restartNumberingAfterBreak="0">
+  <w:abstractNum w:abstractNumId="110" w15:restartNumberingAfterBreak="0">
     <w:nsid w:val="67E2099B"/>
     <w:multiLevelType w:val="multilevel"/>
     <w:tmpl w:val="7EBEB6AC"/>
@@ -34388,7 +34094,7 @@
       </w:rPr>
     </w:lvl>
   </w:abstractNum>
-  <w:abstractNum w:abstractNumId="110" w15:restartNumberingAfterBreak="0">
+  <w:abstractNum w:abstractNumId="111" w15:restartNumberingAfterBreak="0">
     <w:nsid w:val="68030478"/>
     <w:multiLevelType w:val="hybridMultilevel"/>
     <w:tmpl w:val="3E20A5A0"/>
@@ -34501,7 +34207,7 @@
       </w:rPr>
     </w:lvl>
   </w:abstractNum>
-  <w:abstractNum w:abstractNumId="111" w15:restartNumberingAfterBreak="0">
+  <w:abstractNum w:abstractNumId="112" w15:restartNumberingAfterBreak="0">
     <w:nsid w:val="68443ACA"/>
     <w:multiLevelType w:val="multilevel"/>
     <w:tmpl w:val="082618A0"/>
@@ -34650,7 +34356,7 @@
       </w:rPr>
     </w:lvl>
   </w:abstractNum>
-  <w:abstractNum w:abstractNumId="112" w15:restartNumberingAfterBreak="0">
+  <w:abstractNum w:abstractNumId="113" w15:restartNumberingAfterBreak="0">
     <w:nsid w:val="68583A3B"/>
     <w:multiLevelType w:val="hybridMultilevel"/>
     <w:tmpl w:val="5AB2B002"/>
@@ -34763,7 +34469,7 @@
       </w:rPr>
     </w:lvl>
   </w:abstractNum>
-  <w:abstractNum w:abstractNumId="113" w15:restartNumberingAfterBreak="0">
+  <w:abstractNum w:abstractNumId="114" w15:restartNumberingAfterBreak="0">
     <w:nsid w:val="68CF1EE4"/>
     <w:multiLevelType w:val="multilevel"/>
     <w:tmpl w:val="6DBC534E"/>
@@ -34912,7 +34618,7 @@
       </w:rPr>
     </w:lvl>
   </w:abstractNum>
-  <w:abstractNum w:abstractNumId="114" w15:restartNumberingAfterBreak="0">
+  <w:abstractNum w:abstractNumId="115" w15:restartNumberingAfterBreak="0">
     <w:nsid w:val="695239A1"/>
     <w:multiLevelType w:val="multilevel"/>
     <w:tmpl w:val="1CFE80D2"/>
@@ -35061,7 +34767,7 @@
       </w:rPr>
     </w:lvl>
   </w:abstractNum>
-  <w:abstractNum w:abstractNumId="115" w15:restartNumberingAfterBreak="0">
+  <w:abstractNum w:abstractNumId="116" w15:restartNumberingAfterBreak="0">
     <w:nsid w:val="6A8952EF"/>
     <w:multiLevelType w:val="multilevel"/>
     <w:tmpl w:val="DDFEE8FC"/>
@@ -35210,7 +34916,7 @@
       </w:rPr>
     </w:lvl>
   </w:abstractNum>
-  <w:abstractNum w:abstractNumId="116" w15:restartNumberingAfterBreak="0">
+  <w:abstractNum w:abstractNumId="117" w15:restartNumberingAfterBreak="0">
     <w:nsid w:val="6B48740E"/>
     <w:multiLevelType w:val="hybridMultilevel"/>
     <w:tmpl w:val="A41406D0"/>
@@ -35323,7 +35029,7 @@
       </w:rPr>
     </w:lvl>
   </w:abstractNum>
-  <w:abstractNum w:abstractNumId="117" w15:restartNumberingAfterBreak="0">
+  <w:abstractNum w:abstractNumId="118" w15:restartNumberingAfterBreak="0">
     <w:nsid w:val="6B805150"/>
     <w:multiLevelType w:val="multilevel"/>
     <w:tmpl w:val="454E3C4E"/>
@@ -35472,7 +35178,120 @@
       </w:rPr>
     </w:lvl>
   </w:abstractNum>
-  <w:abstractNum w:abstractNumId="118" w15:restartNumberingAfterBreak="0">
+  <w:abstractNum w:abstractNumId="119" w15:restartNumberingAfterBreak="0">
+    <w:nsid w:val="6B8F1D6C"/>
+    <w:multiLevelType w:val="hybridMultilevel"/>
+    <w:tmpl w:val="E7043D14"/>
+    <w:lvl w:ilvl="0" w:tplc="04090001">
+      <w:start w:val="1"/>
+      <w:numFmt w:val="bullet"/>
+      <w:lvlText w:val=""/>
+      <w:lvlJc w:val="left"/>
+      <w:pPr>
+        <w:ind w:left="720" w:hanging="360"/>
+      </w:pPr>
+      <w:rPr>
+        <w:rFonts w:ascii="Symbol" w:hAnsi="Symbol" w:hint="default"/>
+      </w:rPr>
+    </w:lvl>
+    <w:lvl w:ilvl="1" w:tplc="04090003">
+      <w:start w:val="1"/>
+      <w:numFmt w:val="bullet"/>
+      <w:lvlText w:val="o"/>
+      <w:lvlJc w:val="left"/>
+      <w:pPr>
+        <w:ind w:left="1440" w:hanging="360"/>
+      </w:pPr>
+      <w:rPr>
+        <w:rFonts w:ascii="Courier New" w:hAnsi="Courier New" w:cs="Courier New" w:hint="default"/>
+      </w:rPr>
+    </w:lvl>
+    <w:lvl w:ilvl="2" w:tplc="04090005" w:tentative="1">
+      <w:start w:val="1"/>
+      <w:numFmt w:val="bullet"/>
+      <w:lvlText w:val=""/>
+      <w:lvlJc w:val="left"/>
+      <w:pPr>
+        <w:ind w:left="2160" w:hanging="360"/>
+      </w:pPr>
+      <w:rPr>
+        <w:rFonts w:ascii="Wingdings" w:hAnsi="Wingdings" w:hint="default"/>
+      </w:rPr>
+    </w:lvl>
+    <w:lvl w:ilvl="3" w:tplc="04090001" w:tentative="1">
+      <w:start w:val="1"/>
+      <w:numFmt w:val="bullet"/>
+      <w:lvlText w:val=""/>
+      <w:lvlJc w:val="left"/>
+      <w:pPr>
+        <w:ind w:left="2880" w:hanging="360"/>
+      </w:pPr>
+      <w:rPr>
+        <w:rFonts w:ascii="Symbol" w:hAnsi="Symbol" w:hint="default"/>
+      </w:rPr>
+    </w:lvl>
+    <w:lvl w:ilvl="4" w:tplc="04090003" w:tentative="1">
+      <w:start w:val="1"/>
+      <w:numFmt w:val="bullet"/>
+      <w:lvlText w:val="o"/>
+      <w:lvlJc w:val="left"/>
+      <w:pPr>
+        <w:ind w:left="3600" w:hanging="360"/>
+      </w:pPr>
+      <w:rPr>
+        <w:rFonts w:ascii="Courier New" w:hAnsi="Courier New" w:cs="Courier New" w:hint="default"/>
+      </w:rPr>
+    </w:lvl>
+    <w:lvl w:ilvl="5" w:tplc="04090005" w:tentative="1">
+      <w:start w:val="1"/>
+      <w:numFmt w:val="bullet"/>
+      <w:lvlText w:val=""/>
+      <w:lvlJc w:val="left"/>
+      <w:pPr>
+        <w:ind w:left="4320" w:hanging="360"/>
+      </w:pPr>
+      <w:rPr>
+        <w:rFonts w:ascii="Wingdings" w:hAnsi="Wingdings" w:hint="default"/>
+      </w:rPr>
+    </w:lvl>
+    <w:lvl w:ilvl="6" w:tplc="04090001" w:tentative="1">
+      <w:start w:val="1"/>
+      <w:numFmt w:val="bullet"/>
+      <w:lvlText w:val=""/>
+      <w:lvlJc w:val="left"/>
+      <w:pPr>
+        <w:ind w:left="5040" w:hanging="360"/>
+      </w:pPr>
+      <w:rPr>
+        <w:rFonts w:ascii="Symbol" w:hAnsi="Symbol" w:hint="default"/>
+      </w:rPr>
+    </w:lvl>
+    <w:lvl w:ilvl="7" w:tplc="04090003" w:tentative="1">
+      <w:start w:val="1"/>
+      <w:numFmt w:val="bullet"/>
+      <w:lvlText w:val="o"/>
+      <w:lvlJc w:val="left"/>
+      <w:pPr>
+        <w:ind w:left="5760" w:hanging="360"/>
+      </w:pPr>
+      <w:rPr>
+        <w:rFonts w:ascii="Courier New" w:hAnsi="Courier New" w:cs="Courier New" w:hint="default"/>
+      </w:rPr>
+    </w:lvl>
+    <w:lvl w:ilvl="8" w:tplc="04090005" w:tentative="1">
+      <w:start w:val="1"/>
+      <w:numFmt w:val="bullet"/>
+      <w:lvlText w:val=""/>
+      <w:lvlJc w:val="left"/>
+      <w:pPr>
+        <w:ind w:left="6480" w:hanging="360"/>
+      </w:pPr>
+      <w:rPr>
+        <w:rFonts w:ascii="Wingdings" w:hAnsi="Wingdings" w:hint="default"/>
+      </w:rPr>
+    </w:lvl>
+  </w:abstractNum>
+  <w:abstractNum w:abstractNumId="120" w15:restartNumberingAfterBreak="0">
     <w:nsid w:val="6C9972B6"/>
     <w:multiLevelType w:val="multilevel"/>
     <w:tmpl w:val="E1FC08C8"/>
@@ -35621,7 +35440,7 @@
       </w:rPr>
     </w:lvl>
   </w:abstractNum>
-  <w:abstractNum w:abstractNumId="119" w15:restartNumberingAfterBreak="0">
+  <w:abstractNum w:abstractNumId="121" w15:restartNumberingAfterBreak="0">
     <w:nsid w:val="6D494A67"/>
     <w:multiLevelType w:val="multilevel"/>
     <w:tmpl w:val="40F67A78"/>
@@ -35770,7 +35589,7 @@
       </w:rPr>
     </w:lvl>
   </w:abstractNum>
-  <w:abstractNum w:abstractNumId="120" w15:restartNumberingAfterBreak="0">
+  <w:abstractNum w:abstractNumId="122" w15:restartNumberingAfterBreak="0">
     <w:nsid w:val="6D510788"/>
     <w:multiLevelType w:val="hybridMultilevel"/>
     <w:tmpl w:val="1AEE7120"/>
@@ -35883,7 +35702,7 @@
       </w:rPr>
     </w:lvl>
   </w:abstractNum>
-  <w:abstractNum w:abstractNumId="121" w15:restartNumberingAfterBreak="0">
+  <w:abstractNum w:abstractNumId="123" w15:restartNumberingAfterBreak="0">
     <w:nsid w:val="6F765A19"/>
     <w:multiLevelType w:val="multilevel"/>
     <w:tmpl w:val="5C882CD8"/>
@@ -36032,7 +35851,7 @@
       </w:rPr>
     </w:lvl>
   </w:abstractNum>
-  <w:abstractNum w:abstractNumId="122" w15:restartNumberingAfterBreak="0">
+  <w:abstractNum w:abstractNumId="124" w15:restartNumberingAfterBreak="0">
     <w:nsid w:val="6FB7005A"/>
     <w:multiLevelType w:val="multilevel"/>
     <w:tmpl w:val="75827B50"/>
@@ -36181,7 +36000,7 @@
       </w:rPr>
     </w:lvl>
   </w:abstractNum>
-  <w:abstractNum w:abstractNumId="123" w15:restartNumberingAfterBreak="0">
+  <w:abstractNum w:abstractNumId="125" w15:restartNumberingAfterBreak="0">
     <w:nsid w:val="71A62E59"/>
     <w:multiLevelType w:val="hybridMultilevel"/>
     <w:tmpl w:val="A3DCD1D6"/>
@@ -36294,7 +36113,7 @@
       </w:rPr>
     </w:lvl>
   </w:abstractNum>
-  <w:abstractNum w:abstractNumId="124" w15:restartNumberingAfterBreak="0">
+  <w:abstractNum w:abstractNumId="126" w15:restartNumberingAfterBreak="0">
     <w:nsid w:val="72CD6D47"/>
     <w:multiLevelType w:val="hybridMultilevel"/>
     <w:tmpl w:val="2E20E5DC"/>
@@ -36407,7 +36226,7 @@
       </w:rPr>
     </w:lvl>
   </w:abstractNum>
-  <w:abstractNum w:abstractNumId="125" w15:restartNumberingAfterBreak="0">
+  <w:abstractNum w:abstractNumId="127" w15:restartNumberingAfterBreak="0">
     <w:nsid w:val="746D4564"/>
     <w:multiLevelType w:val="multilevel"/>
     <w:tmpl w:val="92D46782"/>
@@ -36556,7 +36375,7 @@
       </w:rPr>
     </w:lvl>
   </w:abstractNum>
-  <w:abstractNum w:abstractNumId="126" w15:restartNumberingAfterBreak="0">
+  <w:abstractNum w:abstractNumId="128" w15:restartNumberingAfterBreak="0">
     <w:nsid w:val="74ED056E"/>
     <w:multiLevelType w:val="multilevel"/>
     <w:tmpl w:val="E4AC4098"/>
@@ -36705,7 +36524,7 @@
       </w:rPr>
     </w:lvl>
   </w:abstractNum>
-  <w:abstractNum w:abstractNumId="127" w15:restartNumberingAfterBreak="0">
+  <w:abstractNum w:abstractNumId="129" w15:restartNumberingAfterBreak="0">
     <w:nsid w:val="75702BE9"/>
     <w:multiLevelType w:val="multilevel"/>
     <w:tmpl w:val="7272DC1E"/>
@@ -36850,7 +36669,7 @@
       </w:rPr>
     </w:lvl>
   </w:abstractNum>
-  <w:abstractNum w:abstractNumId="128" w15:restartNumberingAfterBreak="0">
+  <w:abstractNum w:abstractNumId="130" w15:restartNumberingAfterBreak="0">
     <w:nsid w:val="75AD43CB"/>
     <w:multiLevelType w:val="multilevel"/>
     <w:tmpl w:val="06729884"/>
@@ -36999,7 +36818,7 @@
       </w:rPr>
     </w:lvl>
   </w:abstractNum>
-  <w:abstractNum w:abstractNumId="129" w15:restartNumberingAfterBreak="0">
+  <w:abstractNum w:abstractNumId="131" w15:restartNumberingAfterBreak="0">
     <w:nsid w:val="75EB09A3"/>
     <w:multiLevelType w:val="multilevel"/>
     <w:tmpl w:val="B5A4C734"/>
@@ -37148,7 +36967,7 @@
       </w:rPr>
     </w:lvl>
   </w:abstractNum>
-  <w:abstractNum w:abstractNumId="130" w15:restartNumberingAfterBreak="0">
+  <w:abstractNum w:abstractNumId="132" w15:restartNumberingAfterBreak="0">
     <w:nsid w:val="77490217"/>
     <w:multiLevelType w:val="hybridMultilevel"/>
     <w:tmpl w:val="D376CB80"/>
@@ -37261,7 +37080,7 @@
       </w:rPr>
     </w:lvl>
   </w:abstractNum>
-  <w:abstractNum w:abstractNumId="131" w15:restartNumberingAfterBreak="0">
+  <w:abstractNum w:abstractNumId="133" w15:restartNumberingAfterBreak="0">
     <w:nsid w:val="788964FB"/>
     <w:multiLevelType w:val="hybridMultilevel"/>
     <w:tmpl w:val="789A314E"/>
@@ -37374,7 +37193,7 @@
       </w:rPr>
     </w:lvl>
   </w:abstractNum>
-  <w:abstractNum w:abstractNumId="132" w15:restartNumberingAfterBreak="0">
+  <w:abstractNum w:abstractNumId="134" w15:restartNumberingAfterBreak="0">
     <w:nsid w:val="7DA029EF"/>
     <w:multiLevelType w:val="multilevel"/>
     <w:tmpl w:val="C4E63F78"/>
@@ -37523,7 +37342,7 @@
       </w:rPr>
     </w:lvl>
   </w:abstractNum>
-  <w:abstractNum w:abstractNumId="133" w15:restartNumberingAfterBreak="0">
+  <w:abstractNum w:abstractNumId="135" w15:restartNumberingAfterBreak="0">
     <w:nsid w:val="7ED92B03"/>
     <w:multiLevelType w:val="multilevel"/>
     <w:tmpl w:val="821E5108"/>
@@ -37672,7 +37491,7 @@
       </w:rPr>
     </w:lvl>
   </w:abstractNum>
-  <w:abstractNum w:abstractNumId="134" w15:restartNumberingAfterBreak="0">
+  <w:abstractNum w:abstractNumId="136" w15:restartNumberingAfterBreak="0">
     <w:nsid w:val="7EEB5E6E"/>
     <w:multiLevelType w:val="multilevel"/>
     <w:tmpl w:val="E3302822"/>
@@ -37821,7 +37640,7 @@
       </w:rPr>
     </w:lvl>
   </w:abstractNum>
-  <w:abstractNum w:abstractNumId="135" w15:restartNumberingAfterBreak="0">
+  <w:abstractNum w:abstractNumId="137" w15:restartNumberingAfterBreak="0">
     <w:nsid w:val="7F791BCC"/>
     <w:multiLevelType w:val="multilevel"/>
     <w:tmpl w:val="4E629924"/>
@@ -37971,22 +37790,22 @@
     </w:lvl>
   </w:abstractNum>
   <w:num w:numId="1" w16cid:durableId="581262122">
-    <w:abstractNumId w:val="83"/>
+    <w:abstractNumId w:val="84"/>
   </w:num>
   <w:num w:numId="2" w16cid:durableId="1979802424">
     <w:abstractNumId w:val="35"/>
   </w:num>
   <w:num w:numId="3" w16cid:durableId="342633877">
-    <w:abstractNumId w:val="95"/>
+    <w:abstractNumId w:val="96"/>
   </w:num>
   <w:num w:numId="4" w16cid:durableId="1098521372">
-    <w:abstractNumId w:val="75"/>
+    <w:abstractNumId w:val="76"/>
   </w:num>
   <w:num w:numId="5" w16cid:durableId="250703933">
-    <w:abstractNumId w:val="105"/>
+    <w:abstractNumId w:val="106"/>
   </w:num>
   <w:num w:numId="6" w16cid:durableId="1512521884">
-    <w:abstractNumId w:val="108"/>
+    <w:abstractNumId w:val="109"/>
   </w:num>
   <w:num w:numId="7" w16cid:durableId="140735775">
     <w:abstractNumId w:val="0"/>
@@ -37995,19 +37814,19 @@
     <w:abstractNumId w:val="9"/>
   </w:num>
   <w:num w:numId="9" w16cid:durableId="1780762126">
-    <w:abstractNumId w:val="91"/>
+    <w:abstractNumId w:val="92"/>
   </w:num>
   <w:num w:numId="10" w16cid:durableId="1244989600">
     <w:abstractNumId w:val="14"/>
   </w:num>
   <w:num w:numId="11" w16cid:durableId="487479003">
-    <w:abstractNumId w:val="116"/>
+    <w:abstractNumId w:val="117"/>
   </w:num>
   <w:num w:numId="12" w16cid:durableId="654377439">
     <w:abstractNumId w:val="31"/>
   </w:num>
   <w:num w:numId="13" w16cid:durableId="2006203098">
-    <w:abstractNumId w:val="124"/>
+    <w:abstractNumId w:val="126"/>
   </w:num>
   <w:num w:numId="14" w16cid:durableId="1868642064">
     <w:abstractNumId w:val="32"/>
@@ -38022,10 +37841,10 @@
     <w:abstractNumId w:val="46"/>
   </w:num>
   <w:num w:numId="18" w16cid:durableId="1766344801">
-    <w:abstractNumId w:val="123"/>
+    <w:abstractNumId w:val="125"/>
   </w:num>
   <w:num w:numId="19" w16cid:durableId="1848640747">
-    <w:abstractNumId w:val="82"/>
+    <w:abstractNumId w:val="83"/>
   </w:num>
   <w:num w:numId="20" w16cid:durableId="1405880904">
     <w:abstractNumId w:val="29"/>
@@ -38046,10 +37865,10 @@
     <w:abstractNumId w:val="21"/>
   </w:num>
   <w:num w:numId="26" w16cid:durableId="825628755">
-    <w:abstractNumId w:val="99"/>
+    <w:abstractNumId w:val="100"/>
   </w:num>
   <w:num w:numId="27" w16cid:durableId="2024698177">
-    <w:abstractNumId w:val="78"/>
+    <w:abstractNumId w:val="79"/>
   </w:num>
   <w:num w:numId="28" w16cid:durableId="1745487946">
     <w:abstractNumId w:val="41"/>
@@ -38058,7 +37877,7 @@
     <w:abstractNumId w:val="34"/>
   </w:num>
   <w:num w:numId="30" w16cid:durableId="1311595339">
-    <w:abstractNumId w:val="129"/>
+    <w:abstractNumId w:val="131"/>
   </w:num>
   <w:num w:numId="31" w16cid:durableId="932082700">
     <w:abstractNumId w:val="4"/>
@@ -38067,10 +37886,10 @@
     <w:abstractNumId w:val="28"/>
   </w:num>
   <w:num w:numId="33" w16cid:durableId="1186482420">
-    <w:abstractNumId w:val="131"/>
+    <w:abstractNumId w:val="133"/>
   </w:num>
   <w:num w:numId="34" w16cid:durableId="380836103">
-    <w:abstractNumId w:val="92"/>
+    <w:abstractNumId w:val="93"/>
   </w:num>
   <w:num w:numId="35" w16cid:durableId="1251546703">
     <w:abstractNumId w:val="16"/>
@@ -38085,19 +37904,19 @@
     <w:abstractNumId w:val="57"/>
   </w:num>
   <w:num w:numId="39" w16cid:durableId="248345225">
-    <w:abstractNumId w:val="66"/>
+    <w:abstractNumId w:val="67"/>
   </w:num>
   <w:num w:numId="40" w16cid:durableId="1503930580">
     <w:abstractNumId w:val="10"/>
   </w:num>
   <w:num w:numId="41" w16cid:durableId="1523088147">
-    <w:abstractNumId w:val="110"/>
+    <w:abstractNumId w:val="111"/>
   </w:num>
   <w:num w:numId="42" w16cid:durableId="1004168314">
-    <w:abstractNumId w:val="101"/>
+    <w:abstractNumId w:val="102"/>
   </w:num>
   <w:num w:numId="43" w16cid:durableId="1742023094">
-    <w:abstractNumId w:val="102"/>
+    <w:abstractNumId w:val="103"/>
   </w:num>
   <w:num w:numId="44" w16cid:durableId="1675258961">
     <w:abstractNumId w:val="56"/>
@@ -38115,40 +37934,40 @@
     <w:abstractNumId w:val="63"/>
   </w:num>
   <w:num w:numId="49" w16cid:durableId="607854205">
-    <w:abstractNumId w:val="112"/>
+    <w:abstractNumId w:val="113"/>
   </w:num>
   <w:num w:numId="50" w16cid:durableId="761877991">
     <w:abstractNumId w:val="51"/>
   </w:num>
   <w:num w:numId="51" w16cid:durableId="1492598450">
-    <w:abstractNumId w:val="88"/>
+    <w:abstractNumId w:val="89"/>
   </w:num>
   <w:num w:numId="52" w16cid:durableId="474107007">
-    <w:abstractNumId w:val="127"/>
+    <w:abstractNumId w:val="129"/>
   </w:num>
   <w:num w:numId="53" w16cid:durableId="448671424">
-    <w:abstractNumId w:val="111"/>
+    <w:abstractNumId w:val="112"/>
   </w:num>
   <w:num w:numId="54" w16cid:durableId="1817644301">
-    <w:abstractNumId w:val="119"/>
+    <w:abstractNumId w:val="121"/>
   </w:num>
   <w:num w:numId="55" w16cid:durableId="1493250807">
-    <w:abstractNumId w:val="121"/>
+    <w:abstractNumId w:val="123"/>
   </w:num>
   <w:num w:numId="56" w16cid:durableId="1717122897">
     <w:abstractNumId w:val="38"/>
   </w:num>
   <w:num w:numId="57" w16cid:durableId="825781629">
-    <w:abstractNumId w:val="86"/>
+    <w:abstractNumId w:val="87"/>
   </w:num>
   <w:num w:numId="58" w16cid:durableId="655957939">
-    <w:abstractNumId w:val="132"/>
+    <w:abstractNumId w:val="134"/>
   </w:num>
   <w:num w:numId="59" w16cid:durableId="1445806733">
     <w:abstractNumId w:val="64"/>
   </w:num>
   <w:num w:numId="60" w16cid:durableId="1035736890">
-    <w:abstractNumId w:val="114"/>
+    <w:abstractNumId w:val="115"/>
   </w:num>
   <w:num w:numId="61" w16cid:durableId="1035160801">
     <w:abstractNumId w:val="55"/>
@@ -38157,7 +37976,7 @@
     <w:abstractNumId w:val="45"/>
   </w:num>
   <w:num w:numId="63" w16cid:durableId="1379669821">
-    <w:abstractNumId w:val="80"/>
+    <w:abstractNumId w:val="81"/>
   </w:num>
   <w:num w:numId="64" w16cid:durableId="916281760">
     <w:abstractNumId w:val="53"/>
@@ -38166,61 +37985,61 @@
     <w:abstractNumId w:val="17"/>
   </w:num>
   <w:num w:numId="66" w16cid:durableId="721557352">
-    <w:abstractNumId w:val="89"/>
+    <w:abstractNumId w:val="90"/>
   </w:num>
   <w:num w:numId="67" w16cid:durableId="946737535">
     <w:abstractNumId w:val="30"/>
   </w:num>
   <w:num w:numId="68" w16cid:durableId="660504433">
-    <w:abstractNumId w:val="125"/>
+    <w:abstractNumId w:val="127"/>
   </w:num>
   <w:num w:numId="69" w16cid:durableId="482352585">
-    <w:abstractNumId w:val="118"/>
+    <w:abstractNumId w:val="120"/>
   </w:num>
   <w:num w:numId="70" w16cid:durableId="1878424461">
-    <w:abstractNumId w:val="103"/>
+    <w:abstractNumId w:val="104"/>
   </w:num>
   <w:num w:numId="71" w16cid:durableId="1511139993">
-    <w:abstractNumId w:val="115"/>
+    <w:abstractNumId w:val="116"/>
   </w:num>
   <w:num w:numId="72" w16cid:durableId="458260450">
-    <w:abstractNumId w:val="122"/>
+    <w:abstractNumId w:val="124"/>
   </w:num>
   <w:num w:numId="73" w16cid:durableId="456458460">
-    <w:abstractNumId w:val="68"/>
+    <w:abstractNumId w:val="69"/>
   </w:num>
   <w:num w:numId="74" w16cid:durableId="801196184">
     <w:abstractNumId w:val="24"/>
   </w:num>
   <w:num w:numId="75" w16cid:durableId="134104458">
-    <w:abstractNumId w:val="130"/>
+    <w:abstractNumId w:val="132"/>
   </w:num>
   <w:num w:numId="76" w16cid:durableId="1816603101">
-    <w:abstractNumId w:val="84"/>
+    <w:abstractNumId w:val="85"/>
   </w:num>
   <w:num w:numId="77" w16cid:durableId="1483741157">
-    <w:abstractNumId w:val="85"/>
+    <w:abstractNumId w:val="86"/>
   </w:num>
   <w:num w:numId="78" w16cid:durableId="743183903">
-    <w:abstractNumId w:val="81"/>
+    <w:abstractNumId w:val="82"/>
   </w:num>
   <w:num w:numId="79" w16cid:durableId="938830128">
-    <w:abstractNumId w:val="79"/>
+    <w:abstractNumId w:val="80"/>
   </w:num>
   <w:num w:numId="80" w16cid:durableId="417752923">
     <w:abstractNumId w:val="22"/>
   </w:num>
   <w:num w:numId="81" w16cid:durableId="1794059644">
-    <w:abstractNumId w:val="96"/>
+    <w:abstractNumId w:val="97"/>
   </w:num>
   <w:num w:numId="82" w16cid:durableId="367608937">
     <w:abstractNumId w:val="62"/>
   </w:num>
   <w:num w:numId="83" w16cid:durableId="1271619661">
-    <w:abstractNumId w:val="70"/>
+    <w:abstractNumId w:val="71"/>
   </w:num>
   <w:num w:numId="84" w16cid:durableId="1301420443">
-    <w:abstractNumId w:val="72"/>
+    <w:abstractNumId w:val="73"/>
   </w:num>
   <w:num w:numId="85" w16cid:durableId="1520973050">
     <w:abstractNumId w:val="7"/>
@@ -38229,13 +38048,13 @@
     <w:abstractNumId w:val="20"/>
   </w:num>
   <w:num w:numId="87" w16cid:durableId="1874609055">
-    <w:abstractNumId w:val="117"/>
+    <w:abstractNumId w:val="118"/>
   </w:num>
   <w:num w:numId="88" w16cid:durableId="1765612562">
     <w:abstractNumId w:val="36"/>
   </w:num>
   <w:num w:numId="89" w16cid:durableId="1454639168">
-    <w:abstractNumId w:val="69"/>
+    <w:abstractNumId w:val="70"/>
   </w:num>
   <w:num w:numId="90" w16cid:durableId="116611662">
     <w:abstractNumId w:val="47"/>
@@ -38256,22 +38075,22 @@
     <w:abstractNumId w:val="33"/>
   </w:num>
   <w:num w:numId="96" w16cid:durableId="1973897495">
-    <w:abstractNumId w:val="67"/>
+    <w:abstractNumId w:val="68"/>
   </w:num>
   <w:num w:numId="97" w16cid:durableId="1450588883">
-    <w:abstractNumId w:val="76"/>
+    <w:abstractNumId w:val="77"/>
   </w:num>
   <w:num w:numId="98" w16cid:durableId="1612471633">
-    <w:abstractNumId w:val="100"/>
+    <w:abstractNumId w:val="101"/>
   </w:num>
   <w:num w:numId="99" w16cid:durableId="1468090856">
     <w:abstractNumId w:val="40"/>
   </w:num>
   <w:num w:numId="100" w16cid:durableId="785928839">
-    <w:abstractNumId w:val="93"/>
+    <w:abstractNumId w:val="94"/>
   </w:num>
   <w:num w:numId="101" w16cid:durableId="942037274">
-    <w:abstractNumId w:val="87"/>
+    <w:abstractNumId w:val="88"/>
   </w:num>
   <w:num w:numId="102" w16cid:durableId="1507089454">
     <w:abstractNumId w:val="13"/>
@@ -38280,25 +38099,25 @@
     <w:abstractNumId w:val="6"/>
   </w:num>
   <w:num w:numId="104" w16cid:durableId="860430910">
-    <w:abstractNumId w:val="94"/>
+    <w:abstractNumId w:val="95"/>
   </w:num>
   <w:num w:numId="105" w16cid:durableId="737674930">
-    <w:abstractNumId w:val="97"/>
+    <w:abstractNumId w:val="98"/>
   </w:num>
   <w:num w:numId="106" w16cid:durableId="1712538267">
-    <w:abstractNumId w:val="73"/>
+    <w:abstractNumId w:val="74"/>
   </w:num>
   <w:num w:numId="107" w16cid:durableId="1705600039">
     <w:abstractNumId w:val="5"/>
   </w:num>
   <w:num w:numId="108" w16cid:durableId="188416434">
-    <w:abstractNumId w:val="134"/>
+    <w:abstractNumId w:val="136"/>
   </w:num>
   <w:num w:numId="109" w16cid:durableId="947471115">
-    <w:abstractNumId w:val="71"/>
+    <w:abstractNumId w:val="72"/>
   </w:num>
   <w:num w:numId="110" w16cid:durableId="191650552">
-    <w:abstractNumId w:val="74"/>
+    <w:abstractNumId w:val="75"/>
   </w:num>
   <w:num w:numId="111" w16cid:durableId="1873836094">
     <w:abstractNumId w:val="60"/>
@@ -38307,37 +38126,37 @@
     <w:abstractNumId w:val="59"/>
   </w:num>
   <w:num w:numId="113" w16cid:durableId="1279020212">
-    <w:abstractNumId w:val="104"/>
+    <w:abstractNumId w:val="105"/>
   </w:num>
   <w:num w:numId="114" w16cid:durableId="1538467381">
-    <w:abstractNumId w:val="120"/>
+    <w:abstractNumId w:val="122"/>
   </w:num>
   <w:num w:numId="115" w16cid:durableId="1334993510">
-    <w:abstractNumId w:val="135"/>
+    <w:abstractNumId w:val="137"/>
   </w:num>
   <w:num w:numId="116" w16cid:durableId="1234008615">
     <w:abstractNumId w:val="48"/>
   </w:num>
   <w:num w:numId="117" w16cid:durableId="6489006">
-    <w:abstractNumId w:val="133"/>
+    <w:abstractNumId w:val="135"/>
   </w:num>
   <w:num w:numId="118" w16cid:durableId="645203636">
-    <w:abstractNumId w:val="90"/>
+    <w:abstractNumId w:val="91"/>
   </w:num>
   <w:num w:numId="119" w16cid:durableId="1227836509">
-    <w:abstractNumId w:val="106"/>
+    <w:abstractNumId w:val="107"/>
   </w:num>
   <w:num w:numId="120" w16cid:durableId="1196041615">
-    <w:abstractNumId w:val="77"/>
+    <w:abstractNumId w:val="78"/>
   </w:num>
   <w:num w:numId="121" w16cid:durableId="1035422343">
-    <w:abstractNumId w:val="128"/>
+    <w:abstractNumId w:val="130"/>
   </w:num>
   <w:num w:numId="122" w16cid:durableId="600382831">
-    <w:abstractNumId w:val="107"/>
+    <w:abstractNumId w:val="108"/>
   </w:num>
   <w:num w:numId="123" w16cid:durableId="1321928104">
-    <w:abstractNumId w:val="109"/>
+    <w:abstractNumId w:val="110"/>
   </w:num>
   <w:num w:numId="124" w16cid:durableId="17659317">
     <w:abstractNumId w:val="43"/>
@@ -38346,16 +38165,16 @@
     <w:abstractNumId w:val="1"/>
   </w:num>
   <w:num w:numId="126" w16cid:durableId="205525892">
-    <w:abstractNumId w:val="98"/>
+    <w:abstractNumId w:val="99"/>
   </w:num>
   <w:num w:numId="127" w16cid:durableId="1021200842">
-    <w:abstractNumId w:val="126"/>
+    <w:abstractNumId w:val="128"/>
   </w:num>
   <w:num w:numId="128" w16cid:durableId="1407453275">
     <w:abstractNumId w:val="15"/>
   </w:num>
   <w:num w:numId="129" w16cid:durableId="939987605">
-    <w:abstractNumId w:val="113"/>
+    <w:abstractNumId w:val="114"/>
   </w:num>
   <w:num w:numId="130" w16cid:durableId="545217184">
     <w:abstractNumId w:val="39"/>
@@ -38377,6 +38196,12 @@
   </w:num>
   <w:num w:numId="136" w16cid:durableId="837505723">
     <w:abstractNumId w:val="23"/>
+  </w:num>
+  <w:num w:numId="137" w16cid:durableId="135413079">
+    <w:abstractNumId w:val="119"/>
+  </w:num>
+  <w:num w:numId="138" w16cid:durableId="226494116">
+    <w:abstractNumId w:val="66"/>
   </w:num>
 </w:numbering>
 </file>
@@ -38984,6 +38809,7 @@
   <w:style w:type="character" w:default="1" w:styleId="DefaultParagraphFont">
     <w:name w:val="Default Paragraph Font"/>
     <w:uiPriority w:val="1"/>
+    <w:semiHidden/>
     <w:unhideWhenUsed/>
   </w:style>
   <w:style w:type="table" w:default="1" w:styleId="TableNormal">
@@ -39655,9 +39481,12 @@
     <w:rsid w:val="001E5D47"/>
     <w:rsid w:val="002122E5"/>
     <w:rsid w:val="002D4423"/>
+    <w:rsid w:val="0044779F"/>
     <w:rsid w:val="00550368"/>
+    <w:rsid w:val="005D04D7"/>
     <w:rsid w:val="006572EE"/>
     <w:rsid w:val="006F5429"/>
+    <w:rsid w:val="00711315"/>
     <w:rsid w:val="00761C38"/>
     <w:rsid w:val="008F0366"/>
     <w:rsid w:val="008F61CA"/>

</xml_diff>